<commit_message>
v0.0.3 only right lexer
</commit_message>
<xml_diff>
--- a/docs/ТФЯ курсач.docx
+++ b/docs/ТФЯ курсач.docx
@@ -22,7 +22,19 @@
         <w:br w:type="textWrapping"/>
         <w:t xml:space="preserve">     </w:t>
         <w:tab/>
-        <w:t xml:space="preserve">2) &lt;операции_группы_отношения&gt;::= != | = = | &lt; | &lt;= | &gt; | &gt;=</w:t>
+        <w:t xml:space="preserve">2) &lt;</w:t>
+      </w:r>
+      <w:r>
+        <w:rPr>
+          <w:rtl w:val="0"/>
+        </w:rPr>
+        <w:t xml:space="preserve">операции_группы_отношения</w:t>
+      </w:r>
+      <w:r>
+        <w:rPr>
+          <w:rtl w:val="0"/>
+        </w:rPr>
+        <w:t xml:space="preserve">&gt;::= != | = = | &lt; | &lt;= | &gt; | &gt;=</w:t>
         <w:br w:type="textWrapping"/>
         <w:t xml:space="preserve"> </w:t>
         <w:tab/>
@@ -30,7 +42,19 @@
         <w:br w:type="textWrapping"/>
         <w:t xml:space="preserve">     </w:t>
         <w:tab/>
-        <w:t xml:space="preserve">2) &lt;операции_группы_сложения&gt;::= + | - | ||</w:t>
+        <w:t xml:space="preserve">2) &lt;</w:t>
+      </w:r>
+      <w:r>
+        <w:rPr>
+          <w:rtl w:val="0"/>
+        </w:rPr>
+        <w:t xml:space="preserve">операции_группы_сложения</w:t>
+      </w:r>
+      <w:r>
+        <w:rPr>
+          <w:rtl w:val="0"/>
+        </w:rPr>
+        <w:t xml:space="preserve">&gt;::= + | - | ||</w:t>
         <w:br w:type="textWrapping"/>
         <w:t xml:space="preserve"> </w:t>
         <w:tab/>
@@ -38,7 +62,19 @@
         <w:br w:type="textWrapping"/>
         <w:t xml:space="preserve">     </w:t>
         <w:tab/>
-        <w:t xml:space="preserve">2) &lt;операции_группы_умножения&gt;::= * | / | &amp;&amp;</w:t>
+        <w:t xml:space="preserve">2) &lt;</w:t>
+      </w:r>
+      <w:r>
+        <w:rPr>
+          <w:rtl w:val="0"/>
+        </w:rPr>
+        <w:t xml:space="preserve">операции_группы_умножения</w:t>
+      </w:r>
+      <w:r>
+        <w:rPr>
+          <w:rtl w:val="0"/>
+        </w:rPr>
+        <w:t xml:space="preserve">&gt;::= * | / | &amp;&amp;</w:t>
         <w:br w:type="textWrapping"/>
         <w:t xml:space="preserve"> </w:t>
         <w:tab/>
@@ -46,7 +82,19 @@
         <w:br w:type="textWrapping"/>
         <w:t xml:space="preserve">     </w:t>
         <w:tab/>
-        <w:t xml:space="preserve">2) &lt;унарная_операция&gt;::= !</w:t>
+        <w:t xml:space="preserve">2) &lt;</w:t>
+      </w:r>
+      <w:r>
+        <w:rPr>
+          <w:rtl w:val="0"/>
+        </w:rPr>
+        <w:t xml:space="preserve">унарная_операция</w:t>
+      </w:r>
+      <w:r>
+        <w:rPr>
+          <w:rtl w:val="0"/>
+        </w:rPr>
+        <w:t xml:space="preserve">&gt;::= !</w:t>
         <w:br w:type="textWrapping"/>
         <w:br w:type="textWrapping"/>
         <w:t xml:space="preserve"> 2. Правила, определяющие структуру программы</w:t>
@@ -84,7 +132,31 @@
         <w:br w:type="textWrapping"/>
         <w:t xml:space="preserve"> 5. Правило, определяющее оператор программы</w:t>
         <w:br w:type="textWrapping"/>
-        <w:t xml:space="preserve"> &lt;оператор&gt;::= &lt;составной&gt; | &lt;присваивания&gt; | &lt;условный&gt; | &lt;фиксированного_цикла&gt; | &lt;условного_цикла&gt; | &lt;ввода&gt; | &lt;вывода&gt;</w:t>
+        <w:t xml:space="preserve"> &lt;оператор&gt;::= &lt;составной&gt; | &lt;присваивания&gt; | &lt;условный&gt; | &lt;</w:t>
+      </w:r>
+      <w:r>
+        <w:rPr>
+          <w:rtl w:val="0"/>
+        </w:rPr>
+        <w:t xml:space="preserve">фиксированного_цикла</w:t>
+      </w:r>
+      <w:r>
+        <w:rPr>
+          <w:rtl w:val="0"/>
+        </w:rPr>
+        <w:t xml:space="preserve">&gt; | &lt;</w:t>
+      </w:r>
+      <w:r>
+        <w:rPr>
+          <w:rtl w:val="0"/>
+        </w:rPr>
+        <w:t xml:space="preserve">условного_цикла</w:t>
+      </w:r>
+      <w:r>
+        <w:rPr>
+          <w:rtl w:val="0"/>
+        </w:rPr>
+        <w:t xml:space="preserve">&gt; | &lt;ввода&gt; | &lt;вывода&gt;</w:t>
         <w:br w:type="textWrapping"/>
         <w:t xml:space="preserve"> </w:t>
         <w:tab/>
@@ -116,7 +188,19 @@
         <w:br w:type="textWrapping"/>
         <w:t xml:space="preserve">     </w:t>
         <w:tab/>
-        <w:t xml:space="preserve">2) &lt;фиксированного_цикла&gt;::= for &lt;присваивания&gt; to &lt;выражение&gt; [step &lt;выражение&gt;] &lt;оператор&gt; next</w:t>
+        <w:t xml:space="preserve">2) &lt;</w:t>
+      </w:r>
+      <w:r>
+        <w:rPr>
+          <w:rtl w:val="0"/>
+        </w:rPr>
+        <w:t xml:space="preserve">фиксированного_цикла</w:t>
+      </w:r>
+      <w:r>
+        <w:rPr>
+          <w:rtl w:val="0"/>
+        </w:rPr>
+        <w:t xml:space="preserve">&gt;::= for &lt;присваивания&gt; to &lt;выражение&gt; [step &lt;выражение&gt;] &lt;оператор&gt; next</w:t>
         <w:br w:type="textWrapping"/>
         <w:t xml:space="preserve"> </w:t>
         <w:tab/>
@@ -124,7 +208,19 @@
         <w:br w:type="textWrapping"/>
         <w:t xml:space="preserve">     </w:t>
         <w:tab/>
-        <w:t xml:space="preserve">2) &lt;условного_цикла&gt;::= while «(»&lt;выражение&gt; «)» &lt;оператор&gt;</w:t>
+        <w:t xml:space="preserve">2) &lt;</w:t>
+      </w:r>
+      <w:r>
+        <w:rPr>
+          <w:rtl w:val="0"/>
+        </w:rPr>
+        <w:t xml:space="preserve">условного_цикла</w:t>
+      </w:r>
+      <w:r>
+        <w:rPr>
+          <w:rtl w:val="0"/>
+        </w:rPr>
+        <w:t xml:space="preserve">&gt;::= while «(»&lt;выражение&gt; «)» &lt;оператор&gt;</w:t>
         <w:br w:type="textWrapping"/>
         <w:t xml:space="preserve"> </w:t>
         <w:tab/>
@@ -157,19 +253,79 @@
         <w:br w:type="textWrapping"/>
         <w:t xml:space="preserve"> </w:t>
         <w:tab/>
-        <w:t xml:space="preserve">1. &lt;выражение&gt;::= &lt;операнд&gt;{&lt;операции_группы_отношения&gt; &lt;операнд&gt;}</w:t>
-        <w:br w:type="textWrapping"/>
-        <w:t xml:space="preserve"> </w:t>
-        <w:tab/>
-        <w:t xml:space="preserve">2. &lt;операнд&gt;::= &lt;слагаемое&gt; {&lt;операции_группы_сложения&gt; &lt;слагаемое&gt;}</w:t>
-        <w:br w:type="textWrapping"/>
-        <w:t xml:space="preserve"> </w:t>
-        <w:tab/>
-        <w:t xml:space="preserve">3. &lt;слагаемое&gt;::= &lt;множитель&gt; {&lt;операции_группы_умножения&gt; &lt;множитель&gt;}</w:t>
-        <w:br w:type="textWrapping"/>
-        <w:t xml:space="preserve"> </w:t>
-        <w:tab/>
-        <w:t xml:space="preserve">4. &lt;множитель&gt;::= &lt;идентификатор&gt; | &lt;число&gt; | &lt;логическая_константа&gt; | &lt;унарная_операция&gt; &lt;множитель&gt; | «(»&lt;выражение&gt;«)»</w:t>
+        <w:t xml:space="preserve">1. &lt;выражение&gt;::= &lt;операнд&gt;{&lt;</w:t>
+      </w:r>
+      <w:r>
+        <w:rPr>
+          <w:rtl w:val="0"/>
+        </w:rPr>
+        <w:t xml:space="preserve">операции_группы_отношения</w:t>
+      </w:r>
+      <w:r>
+        <w:rPr>
+          <w:rtl w:val="0"/>
+        </w:rPr>
+        <w:t xml:space="preserve">&gt; &lt;операнд&gt;}</w:t>
+        <w:br w:type="textWrapping"/>
+        <w:t xml:space="preserve"> </w:t>
+        <w:tab/>
+        <w:t xml:space="preserve">2. &lt;операнд&gt;::= &lt;слагаемое&gt; {&lt;</w:t>
+      </w:r>
+      <w:r>
+        <w:rPr>
+          <w:rtl w:val="0"/>
+        </w:rPr>
+        <w:t xml:space="preserve">операции_группы_сложения</w:t>
+      </w:r>
+      <w:r>
+        <w:rPr>
+          <w:rtl w:val="0"/>
+        </w:rPr>
+        <w:t xml:space="preserve">&gt; &lt;слагаемое&gt;}</w:t>
+        <w:br w:type="textWrapping"/>
+        <w:t xml:space="preserve"> </w:t>
+        <w:tab/>
+        <w:t xml:space="preserve">3. &lt;слагаемое&gt;::= &lt;множитель&gt; {&lt;</w:t>
+      </w:r>
+      <w:r>
+        <w:rPr>
+          <w:rtl w:val="0"/>
+        </w:rPr>
+        <w:t xml:space="preserve">операции_группы_умножения</w:t>
+      </w:r>
+      <w:r>
+        <w:rPr>
+          <w:rtl w:val="0"/>
+        </w:rPr>
+        <w:t xml:space="preserve">&gt; &lt;множитель&gt;}</w:t>
+        <w:br w:type="textWrapping"/>
+        <w:t xml:space="preserve"> </w:t>
+        <w:tab/>
+        <w:t xml:space="preserve">4. &lt;множитель&gt;::= &lt;идентификатор&gt; | &lt;число&gt; | &lt;</w:t>
+      </w:r>
+      <w:r>
+        <w:rPr>
+          <w:rtl w:val="0"/>
+        </w:rPr>
+        <w:t xml:space="preserve">логическая_константа</w:t>
+      </w:r>
+      <w:r>
+        <w:rPr>
+          <w:rtl w:val="0"/>
+        </w:rPr>
+        <w:t xml:space="preserve">&gt; | &lt;</w:t>
+      </w:r>
+      <w:r>
+        <w:rPr>
+          <w:rtl w:val="0"/>
+        </w:rPr>
+        <w:t xml:space="preserve">унарная_операция</w:t>
+      </w:r>
+      <w:r>
+        <w:rPr>
+          <w:rtl w:val="0"/>
+        </w:rPr>
+        <w:t xml:space="preserve">&gt; &lt;множитель&gt; | «(»&lt;выражение&gt;«)»</w:t>
         <w:br w:type="textWrapping"/>
         <w:t xml:space="preserve"> </w:t>
         <w:tab/>
@@ -177,7 +333,19 @@
         <w:br w:type="textWrapping"/>
         <w:t xml:space="preserve"> </w:t>
         <w:tab/>
-        <w:t xml:space="preserve">6. &lt;логическая_константа&gt;::= true | false</w:t>
+        <w:t xml:space="preserve">6. &lt;</w:t>
+      </w:r>
+      <w:r>
+        <w:rPr>
+          <w:rtl w:val="0"/>
+        </w:rPr>
+        <w:t xml:space="preserve">логическая_константа</w:t>
+      </w:r>
+      <w:r>
+        <w:rPr>
+          <w:rtl w:val="0"/>
+        </w:rPr>
+        <w:t xml:space="preserve">&gt;::= true | false</w:t>
         <w:br w:type="textWrapping"/>
         <w:br w:type="textWrapping"/>
         <w:t xml:space="preserve"> Правила, определяющие идентификатор, букву и цифру:</w:t>
@@ -222,27 +390,75 @@
         <w:br w:type="textWrapping"/>
         <w:t xml:space="preserve"> </w:t>
         <w:tab/>
-        <w:t xml:space="preserve">15. &lt;действительное&gt;::= &lt;числовая_строка&gt; &lt;порядок&gt; | [&lt;числовая_строка&gt;] . &lt;числовая_строка&gt; [порядок]</w:t>
-        <w:br w:type="textWrapping"/>
-        <w:t xml:space="preserve"> </w:t>
-        <w:tab/>
-        <w:t xml:space="preserve">16. &lt;числовая_строка&gt;::= {/ &lt;цифра&gt; /}</w:t>
-        <w:br w:type="textWrapping"/>
-        <w:t xml:space="preserve"> </w:t>
-        <w:tab/>
-        <w:t xml:space="preserve">17. &lt;порядок&gt;::= ( E | e )[+ | -] &lt;числовая_строка&gt;</w:t>
-      </w:r>
-    </w:p>
-    <w:p>
-      <w:pPr>
-        <w:spacing w:after="240" w:before="240" w:lineRule="auto"/>
-        <w:rPr/>
-      </w:pPr>
-      <w:r>
-        <w:rPr>
-          <w:rtl w:val="0"/>
-        </w:rPr>
-        <w:t xml:space="preserve">Напиши на питоне графическое приложение, использует модуль tkinter. Приложении в разрешении 1400x1050. Это эмуляция транслятора псевдо языка программирования. Также добавь в приложение возможность выбора цветовой темы: светлая или темная. По темам должно быть похоже на цвета Visual Studio Code. Программа имеет текстовое поле ввода текста(почти во весь экран), под ним аналог консоли вывода. Кнопку справа сверху запуска этого кода. Кнопку, сверху вывода информации, о том, какой синтаксис и правила у нашего языка программирования. Ты должен сделать шаблон этого приложения, но обработчики синтаксиса и грамматики псевдо языка я сам буду писать. Твоя задача - сделать приложение-каркас. Приложение по сути свое IDLE.</w:t>
+        <w:t xml:space="preserve">15. &lt;действительное&gt;::= &lt;</w:t>
+      </w:r>
+      <w:r>
+        <w:rPr>
+          <w:rtl w:val="0"/>
+        </w:rPr>
+        <w:t xml:space="preserve">числовая_строка</w:t>
+      </w:r>
+      <w:r>
+        <w:rPr>
+          <w:rtl w:val="0"/>
+        </w:rPr>
+        <w:t xml:space="preserve">&gt; &lt;порядок&gt; | [&lt;</w:t>
+      </w:r>
+      <w:r>
+        <w:rPr>
+          <w:rtl w:val="0"/>
+        </w:rPr>
+        <w:t xml:space="preserve">числовая_строка</w:t>
+      </w:r>
+      <w:r>
+        <w:rPr>
+          <w:rtl w:val="0"/>
+        </w:rPr>
+        <w:t xml:space="preserve">&gt;] . &lt;</w:t>
+      </w:r>
+      <w:r>
+        <w:rPr>
+          <w:rtl w:val="0"/>
+        </w:rPr>
+        <w:t xml:space="preserve">числовая_строка</w:t>
+      </w:r>
+      <w:r>
+        <w:rPr>
+          <w:rtl w:val="0"/>
+        </w:rPr>
+        <w:t xml:space="preserve">&gt; [порядок]</w:t>
+        <w:br w:type="textWrapping"/>
+        <w:t xml:space="preserve"> </w:t>
+        <w:tab/>
+        <w:t xml:space="preserve">16. &lt;</w:t>
+      </w:r>
+      <w:r>
+        <w:rPr>
+          <w:rtl w:val="0"/>
+        </w:rPr>
+        <w:t xml:space="preserve">числовая_строка</w:t>
+      </w:r>
+      <w:r>
+        <w:rPr>
+          <w:rtl w:val="0"/>
+        </w:rPr>
+        <w:t xml:space="preserve">&gt;::= {/ &lt;цифра&gt; /}</w:t>
+        <w:br w:type="textWrapping"/>
+        <w:t xml:space="preserve"> </w:t>
+        <w:tab/>
+        <w:t xml:space="preserve">17. &lt;порядок&gt;::= ( E | e )[+ | -] &lt;</w:t>
+      </w:r>
+      <w:r>
+        <w:rPr>
+          <w:rtl w:val="0"/>
+        </w:rPr>
+        <w:t xml:space="preserve">числовая_строка</w:t>
+      </w:r>
+      <w:r>
+        <w:rPr>
+          <w:rtl w:val="0"/>
+        </w:rPr>
+        <w:t xml:space="preserve">&gt;</w:t>
       </w:r>
     </w:p>
     <w:sectPr>

</xml_diff>